<commit_message>
added all files and updated gitignore
</commit_message>
<xml_diff>
--- a/docs/Design.docx
+++ b/docs/Design.docx
@@ -27,6 +27,621 @@
     </w:p>
     <w:p>
       <w:pPr>
+        <w:bidi w:val="0"/>
+        <w:rPr>
+          <w:b/>
+          <w:bCs/>
+          <w:sz w:val="32"/>
+          <w:szCs w:val="32"/>
+          <w:u w:val="single"/>
+        </w:rPr>
+      </w:pPr>
+      <w:r>
+        <w:rPr>
+          <w:b/>
+          <w:bCs/>
+          <w:sz w:val="32"/>
+          <w:szCs w:val="32"/>
+          <w:u w:val="single"/>
+        </w:rPr>
+        <w:t>Recipe</w:t>
+      </w:r>
+    </w:p>
+    <w:p>
+      <w:pPr>
+        <w:bidi w:val="0"/>
+        <w:rPr>
+          <w:sz w:val="24"/>
+          <w:szCs w:val="24"/>
+        </w:rPr>
+      </w:pPr>
+      <w:r>
+        <w:rPr>
+          <w:sz w:val="24"/>
+          <w:szCs w:val="24"/>
+        </w:rPr>
+        <w:t>+ Id: auto_id</w:t>
+      </w:r>
+      <w:r>
+        <w:rPr>
+          <w:sz w:val="24"/>
+          <w:szCs w:val="24"/>
+        </w:rPr>
+        <w:br/>
+        <w:t xml:space="preserve">+ name: </w:t>
+      </w:r>
+      <w:r>
+        <w:rPr>
+          <w:sz w:val="24"/>
+          <w:szCs w:val="24"/>
+        </w:rPr>
+        <w:t>S</w:t>
+      </w:r>
+      <w:r>
+        <w:rPr>
+          <w:sz w:val="24"/>
+          <w:szCs w:val="24"/>
+        </w:rPr>
+        <w:t>tring</w:t>
+      </w:r>
+      <w:r>
+        <w:rPr>
+          <w:sz w:val="24"/>
+          <w:szCs w:val="24"/>
+        </w:rPr>
+        <w:br/>
+        <w:t xml:space="preserve">description: </w:t>
+      </w:r>
+      <w:r>
+        <w:rPr>
+          <w:sz w:val="24"/>
+          <w:szCs w:val="24"/>
+        </w:rPr>
+        <w:t>S</w:t>
+      </w:r>
+      <w:r>
+        <w:rPr>
+          <w:sz w:val="24"/>
+          <w:szCs w:val="24"/>
+        </w:rPr>
+        <w:t>tring</w:t>
+      </w:r>
+      <w:r>
+        <w:rPr>
+          <w:sz w:val="24"/>
+          <w:szCs w:val="24"/>
+        </w:rPr>
+        <w:br/>
+        <w:t xml:space="preserve">+ creation_date: </w:t>
+      </w:r>
+      <w:r>
+        <w:rPr>
+          <w:sz w:val="24"/>
+          <w:szCs w:val="24"/>
+        </w:rPr>
+        <w:t>D</w:t>
+      </w:r>
+      <w:r>
+        <w:rPr>
+          <w:sz w:val="24"/>
+          <w:szCs w:val="24"/>
+        </w:rPr>
+        <w:t>ate</w:t>
+      </w:r>
+      <w:r>
+        <w:rPr>
+          <w:sz w:val="24"/>
+          <w:szCs w:val="24"/>
+        </w:rPr>
+        <w:br/>
+        <w:t xml:space="preserve">+ last_modified_date: </w:t>
+      </w:r>
+      <w:r>
+        <w:rPr>
+          <w:sz w:val="24"/>
+          <w:szCs w:val="24"/>
+        </w:rPr>
+        <w:t>D</w:t>
+      </w:r>
+      <w:r>
+        <w:rPr>
+          <w:sz w:val="24"/>
+          <w:szCs w:val="24"/>
+        </w:rPr>
+        <w:t>ate</w:t>
+      </w:r>
+      <w:r>
+        <w:rPr>
+          <w:sz w:val="24"/>
+          <w:szCs w:val="24"/>
+        </w:rPr>
+        <w:br/>
+        <w:t>ingredients: list(Ingredient)</w:t>
+      </w:r>
+      <w:r>
+        <w:rPr>
+          <w:sz w:val="24"/>
+          <w:szCs w:val="24"/>
+        </w:rPr>
+        <w:br/>
+      </w:r>
+      <w:r>
+        <w:rPr>
+          <w:sz w:val="24"/>
+          <w:szCs w:val="24"/>
+        </w:rPr>
+        <w:t>recipe_</w:t>
+      </w:r>
+      <w:r>
+        <w:rPr>
+          <w:sz w:val="24"/>
+          <w:szCs w:val="24"/>
+        </w:rPr>
+        <w:t>image:</w:t>
+      </w:r>
+      <w:r>
+        <w:rPr>
+          <w:sz w:val="24"/>
+          <w:szCs w:val="24"/>
+        </w:rPr>
+        <w:t xml:space="preserve"> I</w:t>
+      </w:r>
+      <w:r>
+        <w:rPr>
+          <w:sz w:val="24"/>
+          <w:szCs w:val="24"/>
+        </w:rPr>
+        <w:t>mage</w:t>
+      </w:r>
+      <w:r>
+        <w:rPr>
+          <w:sz w:val="24"/>
+          <w:szCs w:val="24"/>
+        </w:rPr>
+        <w:br/>
+        <w:t>procedure (steps): list(</w:t>
+      </w:r>
+      <w:r>
+        <w:rPr>
+          <w:sz w:val="24"/>
+          <w:szCs w:val="24"/>
+        </w:rPr>
+        <w:t>S</w:t>
+      </w:r>
+      <w:r>
+        <w:rPr>
+          <w:sz w:val="24"/>
+          <w:szCs w:val="24"/>
+        </w:rPr>
+        <w:t>tring)</w:t>
+      </w:r>
+      <w:r>
+        <w:rPr>
+          <w:sz w:val="24"/>
+          <w:szCs w:val="24"/>
+        </w:rPr>
+        <w:br/>
+        <w:t>pictures: list(Image)</w:t>
+      </w:r>
+      <w:r>
+        <w:rPr>
+          <w:sz w:val="24"/>
+          <w:szCs w:val="24"/>
+        </w:rPr>
+        <w:br/>
+        <w:t>color: Color</w:t>
+      </w:r>
+      <w:r>
+        <w:rPr>
+          <w:sz w:val="24"/>
+          <w:szCs w:val="24"/>
+        </w:rPr>
+        <w:br/>
+        <w:t>categories: list(String)</w:t>
+      </w:r>
+      <w:r>
+        <w:rPr>
+          <w:sz w:val="24"/>
+          <w:szCs w:val="24"/>
+        </w:rPr>
+        <w:br/>
+        <w:t>calories: int</w:t>
+      </w:r>
+      <w:r>
+        <w:rPr>
+          <w:sz w:val="24"/>
+          <w:szCs w:val="24"/>
+        </w:rPr>
+        <w:br/>
+        <w:t>making_duration: int</w:t>
+      </w:r>
+      <w:r>
+        <w:rPr>
+          <w:sz w:val="24"/>
+          <w:szCs w:val="24"/>
+        </w:rPr>
+        <w:br/>
+        <w:t>difficulty: enum( easy, medium, hard )</w:t>
+      </w:r>
+      <w:r>
+        <w:rPr>
+          <w:sz w:val="24"/>
+          <w:szCs w:val="24"/>
+        </w:rPr>
+        <w:br/>
+      </w:r>
+    </w:p>
+    <w:p>
+      <w:pPr>
+        <w:bidi w:val="0"/>
+        <w:rPr>
+          <w:b/>
+          <w:bCs/>
+          <w:sz w:val="32"/>
+          <w:szCs w:val="32"/>
+          <w:u w:val="single"/>
+        </w:rPr>
+      </w:pPr>
+      <w:r>
+        <w:rPr>
+          <w:b/>
+          <w:bCs/>
+          <w:sz w:val="32"/>
+          <w:szCs w:val="32"/>
+          <w:u w:val="single"/>
+        </w:rPr>
+        <w:t>Default categories</w:t>
+      </w:r>
+    </w:p>
+    <w:p>
+      <w:pPr>
+        <w:pStyle w:val="ListParagraph"/>
+        <w:numPr>
+          <w:ilvl w:val="0"/>
+          <w:numId w:val="2"/>
+        </w:numPr>
+        <w:bidi w:val="0"/>
+        <w:rPr>
+          <w:sz w:val="24"/>
+          <w:szCs w:val="24"/>
+        </w:rPr>
+      </w:pPr>
+      <w:r>
+        <w:rPr>
+          <w:sz w:val="24"/>
+          <w:szCs w:val="24"/>
+        </w:rPr>
+        <w:t>Asian</w:t>
+      </w:r>
+    </w:p>
+    <w:p>
+      <w:pPr>
+        <w:pStyle w:val="ListParagraph"/>
+        <w:numPr>
+          <w:ilvl w:val="0"/>
+          <w:numId w:val="2"/>
+        </w:numPr>
+        <w:bidi w:val="0"/>
+        <w:rPr>
+          <w:sz w:val="24"/>
+          <w:szCs w:val="24"/>
+        </w:rPr>
+      </w:pPr>
+      <w:r>
+        <w:rPr>
+          <w:sz w:val="24"/>
+          <w:szCs w:val="24"/>
+        </w:rPr>
+        <w:t>Italian</w:t>
+      </w:r>
+    </w:p>
+    <w:p>
+      <w:pPr>
+        <w:pStyle w:val="ListParagraph"/>
+        <w:numPr>
+          <w:ilvl w:val="0"/>
+          <w:numId w:val="2"/>
+        </w:numPr>
+        <w:bidi w:val="0"/>
+        <w:rPr>
+          <w:sz w:val="24"/>
+          <w:szCs w:val="24"/>
+        </w:rPr>
+      </w:pPr>
+      <w:r>
+        <w:rPr>
+          <w:sz w:val="24"/>
+          <w:szCs w:val="24"/>
+        </w:rPr>
+        <w:t>Mediterranean</w:t>
+      </w:r>
+    </w:p>
+    <w:p>
+      <w:pPr>
+        <w:pStyle w:val="ListParagraph"/>
+        <w:numPr>
+          <w:ilvl w:val="0"/>
+          <w:numId w:val="2"/>
+        </w:numPr>
+        <w:bidi w:val="0"/>
+        <w:rPr>
+          <w:sz w:val="24"/>
+          <w:szCs w:val="24"/>
+        </w:rPr>
+      </w:pPr>
+      <w:r>
+        <w:rPr>
+          <w:sz w:val="24"/>
+          <w:szCs w:val="24"/>
+        </w:rPr>
+        <w:t>Meat</w:t>
+      </w:r>
+    </w:p>
+    <w:p>
+      <w:pPr>
+        <w:pStyle w:val="ListParagraph"/>
+        <w:numPr>
+          <w:ilvl w:val="0"/>
+          <w:numId w:val="2"/>
+        </w:numPr>
+        <w:bidi w:val="0"/>
+        <w:rPr>
+          <w:sz w:val="24"/>
+          <w:szCs w:val="24"/>
+        </w:rPr>
+      </w:pPr>
+      <w:r>
+        <w:rPr>
+          <w:sz w:val="24"/>
+          <w:szCs w:val="24"/>
+        </w:rPr>
+        <w:t>Vegetarian</w:t>
+      </w:r>
+    </w:p>
+    <w:p>
+      <w:pPr>
+        <w:pStyle w:val="ListParagraph"/>
+        <w:numPr>
+          <w:ilvl w:val="0"/>
+          <w:numId w:val="2"/>
+        </w:numPr>
+        <w:bidi w:val="0"/>
+        <w:rPr>
+          <w:sz w:val="24"/>
+          <w:szCs w:val="24"/>
+        </w:rPr>
+      </w:pPr>
+      <w:r>
+        <w:rPr>
+          <w:sz w:val="24"/>
+          <w:szCs w:val="24"/>
+        </w:rPr>
+        <w:t>Salads</w:t>
+      </w:r>
+    </w:p>
+    <w:p>
+      <w:pPr>
+        <w:pStyle w:val="ListParagraph"/>
+        <w:numPr>
+          <w:ilvl w:val="0"/>
+          <w:numId w:val="2"/>
+        </w:numPr>
+        <w:bidi w:val="0"/>
+        <w:rPr>
+          <w:sz w:val="24"/>
+          <w:szCs w:val="24"/>
+        </w:rPr>
+      </w:pPr>
+      <w:r>
+        <w:rPr>
+          <w:sz w:val="24"/>
+          <w:szCs w:val="24"/>
+        </w:rPr>
+        <w:t>Soups</w:t>
+      </w:r>
+    </w:p>
+    <w:p>
+      <w:pPr>
+        <w:pStyle w:val="ListParagraph"/>
+        <w:numPr>
+          <w:ilvl w:val="0"/>
+          <w:numId w:val="2"/>
+        </w:numPr>
+        <w:bidi w:val="0"/>
+        <w:rPr>
+          <w:sz w:val="24"/>
+          <w:szCs w:val="24"/>
+        </w:rPr>
+      </w:pPr>
+      <w:r>
+        <w:rPr>
+          <w:sz w:val="24"/>
+          <w:szCs w:val="24"/>
+        </w:rPr>
+        <w:t>Fish</w:t>
+      </w:r>
+    </w:p>
+    <w:p>
+      <w:pPr>
+        <w:pStyle w:val="ListParagraph"/>
+        <w:numPr>
+          <w:ilvl w:val="0"/>
+          <w:numId w:val="2"/>
+        </w:numPr>
+        <w:bidi w:val="0"/>
+        <w:rPr>
+          <w:sz w:val="24"/>
+          <w:szCs w:val="24"/>
+        </w:rPr>
+      </w:pPr>
+      <w:r>
+        <w:rPr>
+          <w:sz w:val="24"/>
+          <w:szCs w:val="24"/>
+        </w:rPr>
+        <w:t>De</w:t>
+      </w:r>
+      <w:r>
+        <w:rPr>
+          <w:sz w:val="24"/>
+          <w:szCs w:val="24"/>
+        </w:rPr>
+        <w:t>s</w:t>
+      </w:r>
+      <w:r>
+        <w:rPr>
+          <w:sz w:val="24"/>
+          <w:szCs w:val="24"/>
+        </w:rPr>
+        <w:t>serts</w:t>
+      </w:r>
+    </w:p>
+    <w:p>
+      <w:pPr>
+        <w:pStyle w:val="ListParagraph"/>
+        <w:numPr>
+          <w:ilvl w:val="0"/>
+          <w:numId w:val="2"/>
+        </w:numPr>
+        <w:bidi w:val="0"/>
+        <w:rPr>
+          <w:sz w:val="24"/>
+          <w:szCs w:val="24"/>
+        </w:rPr>
+      </w:pPr>
+      <w:r>
+        <w:rPr>
+          <w:sz w:val="24"/>
+          <w:szCs w:val="24"/>
+        </w:rPr>
+        <w:t>Pastry</w:t>
+      </w:r>
+    </w:p>
+    <w:p>
+      <w:pPr>
+        <w:bidi w:val="0"/>
+        <w:rPr>
+          <w:b/>
+          <w:bCs/>
+          <w:sz w:val="32"/>
+          <w:szCs w:val="32"/>
+          <w:u w:val="single"/>
+        </w:rPr>
+      </w:pPr>
+    </w:p>
+    <w:p>
+      <w:pPr>
+        <w:bidi w:val="0"/>
+        <w:rPr>
+          <w:b/>
+          <w:bCs/>
+          <w:sz w:val="32"/>
+          <w:szCs w:val="32"/>
+          <w:u w:val="single"/>
+        </w:rPr>
+      </w:pPr>
+      <w:r>
+        <w:rPr>
+          <w:b/>
+          <w:bCs/>
+          <w:sz w:val="32"/>
+          <w:szCs w:val="32"/>
+          <w:u w:val="single"/>
+        </w:rPr>
+        <w:t>Pages</w:t>
+      </w:r>
+    </w:p>
+    <w:p>
+      <w:pPr>
+        <w:bidi w:val="0"/>
+        <w:rPr>
+          <w:sz w:val="24"/>
+          <w:szCs w:val="24"/>
+        </w:rPr>
+      </w:pPr>
+      <w:r>
+        <w:rPr>
+          <w:sz w:val="24"/>
+          <w:szCs w:val="24"/>
+        </w:rPr>
+        <w:t>Main,</w:t>
+      </w:r>
+      <w:r>
+        <w:rPr>
+          <w:sz w:val="24"/>
+          <w:szCs w:val="24"/>
+        </w:rPr>
+        <w:t xml:space="preserve"> Profile, </w:t>
+      </w:r>
+      <w:r>
+        <w:rPr>
+          <w:sz w:val="24"/>
+          <w:szCs w:val="24"/>
+        </w:rPr>
+        <w:t>Favorites</w:t>
+      </w:r>
+      <w:r>
+        <w:rPr>
+          <w:sz w:val="24"/>
+          <w:szCs w:val="24"/>
+        </w:rPr>
+        <w:t>,</w:t>
+      </w:r>
+      <w:r>
+        <w:rPr>
+          <w:sz w:val="24"/>
+          <w:szCs w:val="24"/>
+        </w:rPr>
+        <w:t xml:space="preserve"> Add recipe, Recipe, Add Category</w:t>
+      </w:r>
+    </w:p>
+    <w:p>
+      <w:pPr>
+        <w:bidi w:val="0"/>
+        <w:rPr>
+          <w:b/>
+          <w:bCs/>
+          <w:sz w:val="32"/>
+          <w:szCs w:val="32"/>
+          <w:u w:val="single"/>
+        </w:rPr>
+      </w:pPr>
+      <w:r>
+        <w:rPr>
+          <w:b/>
+          <w:bCs/>
+          <w:sz w:val="32"/>
+          <w:szCs w:val="32"/>
+          <w:u w:val="single"/>
+        </w:rPr>
+        <w:br w:type="page"/>
+      </w:r>
+    </w:p>
+    <w:p>
+      <w:pPr>
+        <w:bidi w:val="0"/>
+        <w:rPr>
+          <w:b/>
+          <w:bCs/>
+          <w:sz w:val="32"/>
+          <w:szCs w:val="32"/>
+          <w:u w:val="single"/>
+        </w:rPr>
+      </w:pPr>
+      <w:r>
+        <w:rPr>
+          <w:b/>
+          <w:bCs/>
+          <w:sz w:val="32"/>
+          <w:szCs w:val="32"/>
+          <w:u w:val="single"/>
+        </w:rPr>
+        <w:lastRenderedPageBreak/>
+        <w:t>Main Page</w:t>
+      </w:r>
+    </w:p>
+    <w:p>
+      <w:pPr>
         <w:pStyle w:val="ListParagraph"/>
         <w:numPr>
           <w:ilvl w:val="0"/>
@@ -36,15 +651,14 @@
         <w:rPr>
           <w:sz w:val="24"/>
           <w:szCs w:val="24"/>
-          <w:u w:val="single"/>
-        </w:rPr>
-      </w:pPr>
-      <w:r>
-        <w:rPr>
-          <w:sz w:val="24"/>
-          <w:szCs w:val="24"/>
-        </w:rPr>
-        <w:t>Navigation Bar</w:t>
+        </w:rPr>
+      </w:pPr>
+      <w:r>
+        <w:rPr>
+          <w:sz w:val="24"/>
+          <w:szCs w:val="24"/>
+        </w:rPr>
+        <w:t>Search bar</w:t>
       </w:r>
     </w:p>
     <w:p>
@@ -58,15 +672,14 @@
         <w:rPr>
           <w:sz w:val="24"/>
           <w:szCs w:val="24"/>
-          <w:u w:val="single"/>
-        </w:rPr>
-      </w:pPr>
-      <w:r>
-        <w:rPr>
-          <w:sz w:val="24"/>
-          <w:szCs w:val="24"/>
-        </w:rPr>
-        <w:t>Discovery Section with search bar</w:t>
+        </w:rPr>
+      </w:pPr>
+      <w:r>
+        <w:rPr>
+          <w:sz w:val="24"/>
+          <w:szCs w:val="24"/>
+        </w:rPr>
+        <w:t>recipes cards</w:t>
       </w:r>
     </w:p>
     <w:p>
@@ -80,15 +693,14 @@
         <w:rPr>
           <w:sz w:val="24"/>
           <w:szCs w:val="24"/>
-          <w:u w:val="single"/>
-        </w:rPr>
-      </w:pPr>
-      <w:r>
-        <w:rPr>
-          <w:sz w:val="24"/>
-          <w:szCs w:val="24"/>
-        </w:rPr>
-        <w:t>My Recipes section</w:t>
+        </w:rPr>
+      </w:pPr>
+      <w:r>
+        <w:rPr>
+          <w:sz w:val="24"/>
+          <w:szCs w:val="24"/>
+        </w:rPr>
+        <w:t>Toggle view button (from all to categorized view)</w:t>
       </w:r>
     </w:p>
     <w:p>
@@ -100,7 +712,27 @@
         </w:numPr>
         <w:bidi w:val="0"/>
         <w:rPr>
-          <w:rFonts w:hint="cs"/>
+          <w:sz w:val="24"/>
+          <w:szCs w:val="24"/>
+        </w:rPr>
+      </w:pPr>
+      <w:r>
+        <w:rPr>
+          <w:sz w:val="24"/>
+          <w:szCs w:val="24"/>
+        </w:rPr>
+        <w:t>Filter</w:t>
+      </w:r>
+    </w:p>
+    <w:p>
+      <w:pPr>
+        <w:pStyle w:val="ListParagraph"/>
+        <w:numPr>
+          <w:ilvl w:val="0"/>
+          <w:numId w:val="1"/>
+        </w:numPr>
+        <w:bidi w:val="0"/>
+        <w:rPr>
           <w:sz w:val="24"/>
           <w:szCs w:val="24"/>
           <w:u w:val="single"/>
@@ -112,6 +744,380 @@
           <w:szCs w:val="24"/>
         </w:rPr>
         <w:t>+ Button to add recipe from image or list</w:t>
+      </w:r>
+    </w:p>
+    <w:p>
+      <w:pPr>
+        <w:pStyle w:val="ListParagraph"/>
+        <w:numPr>
+          <w:ilvl w:val="0"/>
+          <w:numId w:val="1"/>
+        </w:numPr>
+        <w:bidi w:val="0"/>
+        <w:rPr>
+          <w:sz w:val="24"/>
+          <w:szCs w:val="24"/>
+          <w:u w:val="single"/>
+        </w:rPr>
+      </w:pPr>
+      <w:r>
+        <w:rPr>
+          <w:sz w:val="24"/>
+          <w:szCs w:val="24"/>
+        </w:rPr>
+        <w:t>Title</w:t>
+      </w:r>
+    </w:p>
+    <w:p>
+      <w:pPr>
+        <w:bidi w:val="0"/>
+        <w:rPr>
+          <w:b/>
+          <w:bCs/>
+          <w:sz w:val="32"/>
+          <w:szCs w:val="32"/>
+          <w:u w:val="single"/>
+        </w:rPr>
+      </w:pPr>
+      <w:r>
+        <w:rPr>
+          <w:b/>
+          <w:bCs/>
+          <w:sz w:val="32"/>
+          <w:szCs w:val="32"/>
+          <w:u w:val="single"/>
+        </w:rPr>
+        <w:t>Add Recipe</w:t>
+      </w:r>
+    </w:p>
+    <w:p>
+      <w:pPr>
+        <w:pStyle w:val="ListParagraph"/>
+        <w:numPr>
+          <w:ilvl w:val="0"/>
+          <w:numId w:val="1"/>
+        </w:numPr>
+        <w:bidi w:val="0"/>
+        <w:rPr>
+          <w:sz w:val="24"/>
+          <w:szCs w:val="24"/>
+        </w:rPr>
+      </w:pPr>
+      <w:r>
+        <w:rPr>
+          <w:sz w:val="24"/>
+          <w:szCs w:val="24"/>
+        </w:rPr>
+        <w:t>Name</w:t>
+      </w:r>
+    </w:p>
+    <w:p>
+      <w:pPr>
+        <w:pStyle w:val="ListParagraph"/>
+        <w:numPr>
+          <w:ilvl w:val="0"/>
+          <w:numId w:val="1"/>
+        </w:numPr>
+        <w:bidi w:val="0"/>
+        <w:rPr>
+          <w:sz w:val="24"/>
+          <w:szCs w:val="24"/>
+        </w:rPr>
+      </w:pPr>
+      <w:r>
+        <w:rPr>
+          <w:sz w:val="24"/>
+          <w:szCs w:val="24"/>
+        </w:rPr>
+        <w:t>Description</w:t>
+      </w:r>
+    </w:p>
+    <w:p>
+      <w:pPr>
+        <w:bidi w:val="0"/>
+        <w:rPr>
+          <w:b/>
+          <w:bCs/>
+          <w:sz w:val="32"/>
+          <w:szCs w:val="32"/>
+          <w:u w:val="single"/>
+        </w:rPr>
+      </w:pPr>
+      <w:r>
+        <w:rPr>
+          <w:b/>
+          <w:bCs/>
+          <w:sz w:val="32"/>
+          <w:szCs w:val="32"/>
+          <w:u w:val="single"/>
+        </w:rPr>
+        <w:t>Recipe Page</w:t>
+      </w:r>
+    </w:p>
+    <w:p>
+      <w:pPr>
+        <w:bidi w:val="0"/>
+        <w:rPr>
+          <w:sz w:val="28"/>
+          <w:szCs w:val="28"/>
+          <w:u w:val="single"/>
+        </w:rPr>
+      </w:pPr>
+      <w:r>
+        <w:rPr>
+          <w:sz w:val="28"/>
+          <w:szCs w:val="28"/>
+          <w:u w:val="single"/>
+        </w:rPr>
+        <w:t xml:space="preserve">Not </w:t>
+      </w:r>
+      <w:r>
+        <w:rPr>
+          <w:sz w:val="28"/>
+          <w:szCs w:val="28"/>
+          <w:u w:val="single"/>
+        </w:rPr>
+        <w:t>I</w:t>
+      </w:r>
+      <w:r>
+        <w:rPr>
+          <w:sz w:val="28"/>
+          <w:szCs w:val="28"/>
+          <w:u w:val="single"/>
+        </w:rPr>
+        <w:t xml:space="preserve">mage </w:t>
+      </w:r>
+      <w:r>
+        <w:rPr>
+          <w:sz w:val="28"/>
+          <w:szCs w:val="28"/>
+          <w:u w:val="single"/>
+        </w:rPr>
+        <w:t>B</w:t>
+      </w:r>
+      <w:r>
+        <w:rPr>
+          <w:sz w:val="28"/>
+          <w:szCs w:val="28"/>
+          <w:u w:val="single"/>
+        </w:rPr>
+        <w:t>ased</w:t>
+      </w:r>
+    </w:p>
+    <w:p>
+      <w:pPr>
+        <w:pStyle w:val="ListParagraph"/>
+        <w:numPr>
+          <w:ilvl w:val="0"/>
+          <w:numId w:val="1"/>
+        </w:numPr>
+        <w:bidi w:val="0"/>
+        <w:rPr>
+          <w:sz w:val="24"/>
+          <w:szCs w:val="24"/>
+        </w:rPr>
+      </w:pPr>
+      <w:r>
+        <w:rPr>
+          <w:sz w:val="24"/>
+          <w:szCs w:val="24"/>
+        </w:rPr>
+        <w:t>Title – name</w:t>
+      </w:r>
+    </w:p>
+    <w:p>
+      <w:pPr>
+        <w:pStyle w:val="ListParagraph"/>
+        <w:numPr>
+          <w:ilvl w:val="0"/>
+          <w:numId w:val="1"/>
+        </w:numPr>
+        <w:bidi w:val="0"/>
+        <w:rPr>
+          <w:sz w:val="24"/>
+          <w:szCs w:val="24"/>
+        </w:rPr>
+      </w:pPr>
+      <w:r>
+        <w:rPr>
+          <w:sz w:val="24"/>
+          <w:szCs w:val="24"/>
+        </w:rPr>
+        <w:t>Main big picture</w:t>
+      </w:r>
+    </w:p>
+    <w:p>
+      <w:pPr>
+        <w:pStyle w:val="ListParagraph"/>
+        <w:numPr>
+          <w:ilvl w:val="0"/>
+          <w:numId w:val="1"/>
+        </w:numPr>
+        <w:bidi w:val="0"/>
+        <w:rPr>
+          <w:sz w:val="24"/>
+          <w:szCs w:val="24"/>
+        </w:rPr>
+      </w:pPr>
+      <w:r>
+        <w:rPr>
+          <w:sz w:val="24"/>
+          <w:szCs w:val="24"/>
+        </w:rPr>
+        <w:t>Ingredients</w:t>
+      </w:r>
+    </w:p>
+    <w:p>
+      <w:pPr>
+        <w:pStyle w:val="ListParagraph"/>
+        <w:numPr>
+          <w:ilvl w:val="0"/>
+          <w:numId w:val="1"/>
+        </w:numPr>
+        <w:bidi w:val="0"/>
+        <w:rPr>
+          <w:sz w:val="24"/>
+          <w:szCs w:val="24"/>
+        </w:rPr>
+      </w:pPr>
+      <w:r>
+        <w:rPr>
+          <w:sz w:val="24"/>
+          <w:szCs w:val="24"/>
+        </w:rPr>
+        <w:t>Procedure</w:t>
+      </w:r>
+    </w:p>
+    <w:p>
+      <w:pPr>
+        <w:bidi w:val="0"/>
+        <w:rPr>
+          <w:sz w:val="24"/>
+          <w:szCs w:val="24"/>
+        </w:rPr>
+      </w:pPr>
+    </w:p>
+    <w:p>
+      <w:pPr>
+        <w:bidi w:val="0"/>
+        <w:rPr>
+          <w:sz w:val="28"/>
+          <w:szCs w:val="28"/>
+          <w:u w:val="single"/>
+        </w:rPr>
+      </w:pPr>
+      <w:r>
+        <w:rPr>
+          <w:sz w:val="28"/>
+          <w:szCs w:val="28"/>
+          <w:u w:val="single"/>
+        </w:rPr>
+        <w:t>Image Based</w:t>
+      </w:r>
+    </w:p>
+    <w:p>
+      <w:pPr>
+        <w:pStyle w:val="ListParagraph"/>
+        <w:numPr>
+          <w:ilvl w:val="0"/>
+          <w:numId w:val="1"/>
+        </w:numPr>
+        <w:bidi w:val="0"/>
+        <w:rPr>
+          <w:sz w:val="24"/>
+          <w:szCs w:val="24"/>
+        </w:rPr>
+      </w:pPr>
+      <w:r>
+        <w:rPr>
+          <w:sz w:val="24"/>
+          <w:szCs w:val="24"/>
+        </w:rPr>
+        <w:t>Title</w:t>
+      </w:r>
+    </w:p>
+    <w:p>
+      <w:pPr>
+        <w:pStyle w:val="ListParagraph"/>
+        <w:numPr>
+          <w:ilvl w:val="0"/>
+          <w:numId w:val="1"/>
+        </w:numPr>
+        <w:bidi w:val="0"/>
+        <w:rPr>
+          <w:sz w:val="24"/>
+          <w:szCs w:val="24"/>
+        </w:rPr>
+      </w:pPr>
+      <w:r>
+        <w:rPr>
+          <w:sz w:val="24"/>
+          <w:szCs w:val="24"/>
+        </w:rPr>
+        <w:t>Image of the recipe</w:t>
+      </w:r>
+    </w:p>
+    <w:p>
+      <w:pPr>
+        <w:pStyle w:val="ListParagraph"/>
+        <w:numPr>
+          <w:ilvl w:val="0"/>
+          <w:numId w:val="1"/>
+        </w:numPr>
+        <w:bidi w:val="0"/>
+        <w:rPr>
+          <w:sz w:val="24"/>
+          <w:szCs w:val="24"/>
+        </w:rPr>
+      </w:pPr>
+      <w:r>
+        <w:rPr>
+          <w:sz w:val="24"/>
+          <w:szCs w:val="24"/>
+        </w:rPr>
+        <w:t>Description</w:t>
+      </w:r>
+    </w:p>
+    <w:p>
+      <w:pPr>
+        <w:pStyle w:val="ListParagraph"/>
+        <w:numPr>
+          <w:ilvl w:val="0"/>
+          <w:numId w:val="1"/>
+        </w:numPr>
+        <w:bidi w:val="0"/>
+        <w:rPr>
+          <w:sz w:val="24"/>
+          <w:szCs w:val="24"/>
+        </w:rPr>
+      </w:pPr>
+      <w:r>
+        <w:rPr>
+          <w:sz w:val="24"/>
+          <w:szCs w:val="24"/>
+        </w:rPr>
+        <w:t>Creation time</w:t>
+      </w:r>
+    </w:p>
+    <w:p>
+      <w:pPr>
+        <w:pStyle w:val="ListParagraph"/>
+        <w:numPr>
+          <w:ilvl w:val="0"/>
+          <w:numId w:val="1"/>
+        </w:numPr>
+        <w:bidi w:val="0"/>
+        <w:rPr>
+          <w:sz w:val="24"/>
+          <w:szCs w:val="24"/>
+        </w:rPr>
+      </w:pPr>
+      <w:r>
+        <w:rPr>
+          <w:sz w:val="24"/>
+          <w:szCs w:val="24"/>
+        </w:rPr>
+        <w:t>Procedure?</w:t>
       </w:r>
     </w:p>
     <w:sectPr>
@@ -137,7 +1143,7 @@
       <w:lvlText w:val=""/>
       <w:lvlJc w:val="left"/>
       <w:pPr>
-        <w:ind w:left="720" w:hanging="360"/>
+        <w:ind w:left="360" w:hanging="360"/>
       </w:pPr>
       <w:rPr>
         <w:rFonts w:ascii="Symbol" w:eastAsiaTheme="minorHAnsi" w:hAnsi="Symbol" w:cstheme="minorBidi" w:hint="default"/>
@@ -240,8 +1246,123 @@
       </w:rPr>
     </w:lvl>
   </w:abstractNum>
+  <w:abstractNum w:abstractNumId="1" w15:restartNumberingAfterBreak="0">
+    <w:nsid w:val="67643DB6"/>
+    <w:multiLevelType w:val="hybridMultilevel"/>
+    <w:tmpl w:val="87321D98"/>
+    <w:lvl w:ilvl="0" w:tplc="C3F4235A">
+      <w:numFmt w:val="bullet"/>
+      <w:lvlText w:val=""/>
+      <w:lvlJc w:val="left"/>
+      <w:pPr>
+        <w:ind w:left="720" w:hanging="360"/>
+      </w:pPr>
+      <w:rPr>
+        <w:rFonts w:ascii="Symbol" w:eastAsiaTheme="minorHAnsi" w:hAnsi="Symbol" w:cstheme="minorBidi" w:hint="default"/>
+      </w:rPr>
+    </w:lvl>
+    <w:lvl w:ilvl="1" w:tplc="04090003" w:tentative="1">
+      <w:start w:val="1"/>
+      <w:numFmt w:val="bullet"/>
+      <w:lvlText w:val="o"/>
+      <w:lvlJc w:val="left"/>
+      <w:pPr>
+        <w:ind w:left="1440" w:hanging="360"/>
+      </w:pPr>
+      <w:rPr>
+        <w:rFonts w:ascii="Courier New" w:hAnsi="Courier New" w:cs="Courier New" w:hint="default"/>
+      </w:rPr>
+    </w:lvl>
+    <w:lvl w:ilvl="2" w:tplc="04090005" w:tentative="1">
+      <w:start w:val="1"/>
+      <w:numFmt w:val="bullet"/>
+      <w:lvlText w:val=""/>
+      <w:lvlJc w:val="left"/>
+      <w:pPr>
+        <w:ind w:left="2160" w:hanging="360"/>
+      </w:pPr>
+      <w:rPr>
+        <w:rFonts w:ascii="Wingdings" w:hAnsi="Wingdings" w:hint="default"/>
+      </w:rPr>
+    </w:lvl>
+    <w:lvl w:ilvl="3" w:tplc="04090001" w:tentative="1">
+      <w:start w:val="1"/>
+      <w:numFmt w:val="bullet"/>
+      <w:lvlText w:val=""/>
+      <w:lvlJc w:val="left"/>
+      <w:pPr>
+        <w:ind w:left="2880" w:hanging="360"/>
+      </w:pPr>
+      <w:rPr>
+        <w:rFonts w:ascii="Symbol" w:hAnsi="Symbol" w:hint="default"/>
+      </w:rPr>
+    </w:lvl>
+    <w:lvl w:ilvl="4" w:tplc="04090003" w:tentative="1">
+      <w:start w:val="1"/>
+      <w:numFmt w:val="bullet"/>
+      <w:lvlText w:val="o"/>
+      <w:lvlJc w:val="left"/>
+      <w:pPr>
+        <w:ind w:left="3600" w:hanging="360"/>
+      </w:pPr>
+      <w:rPr>
+        <w:rFonts w:ascii="Courier New" w:hAnsi="Courier New" w:cs="Courier New" w:hint="default"/>
+      </w:rPr>
+    </w:lvl>
+    <w:lvl w:ilvl="5" w:tplc="04090005" w:tentative="1">
+      <w:start w:val="1"/>
+      <w:numFmt w:val="bullet"/>
+      <w:lvlText w:val=""/>
+      <w:lvlJc w:val="left"/>
+      <w:pPr>
+        <w:ind w:left="4320" w:hanging="360"/>
+      </w:pPr>
+      <w:rPr>
+        <w:rFonts w:ascii="Wingdings" w:hAnsi="Wingdings" w:hint="default"/>
+      </w:rPr>
+    </w:lvl>
+    <w:lvl w:ilvl="6" w:tplc="04090001" w:tentative="1">
+      <w:start w:val="1"/>
+      <w:numFmt w:val="bullet"/>
+      <w:lvlText w:val=""/>
+      <w:lvlJc w:val="left"/>
+      <w:pPr>
+        <w:ind w:left="5040" w:hanging="360"/>
+      </w:pPr>
+      <w:rPr>
+        <w:rFonts w:ascii="Symbol" w:hAnsi="Symbol" w:hint="default"/>
+      </w:rPr>
+    </w:lvl>
+    <w:lvl w:ilvl="7" w:tplc="04090003" w:tentative="1">
+      <w:start w:val="1"/>
+      <w:numFmt w:val="bullet"/>
+      <w:lvlText w:val="o"/>
+      <w:lvlJc w:val="left"/>
+      <w:pPr>
+        <w:ind w:left="5760" w:hanging="360"/>
+      </w:pPr>
+      <w:rPr>
+        <w:rFonts w:ascii="Courier New" w:hAnsi="Courier New" w:cs="Courier New" w:hint="default"/>
+      </w:rPr>
+    </w:lvl>
+    <w:lvl w:ilvl="8" w:tplc="04090005" w:tentative="1">
+      <w:start w:val="1"/>
+      <w:numFmt w:val="bullet"/>
+      <w:lvlText w:val=""/>
+      <w:lvlJc w:val="left"/>
+      <w:pPr>
+        <w:ind w:left="6480" w:hanging="360"/>
+      </w:pPr>
+      <w:rPr>
+        <w:rFonts w:ascii="Wingdings" w:hAnsi="Wingdings" w:hint="default"/>
+      </w:rPr>
+    </w:lvl>
+  </w:abstractNum>
   <w:num w:numId="1">
     <w:abstractNumId w:val="0"/>
+  </w:num>
+  <w:num w:numId="2">
+    <w:abstractNumId w:val="1"/>
   </w:num>
 </w:numbering>
 </file>
@@ -369,6 +1490,7 @@
     <w:lsdException w:name="HTML Sample" w:semiHidden="1" w:unhideWhenUsed="1"/>
     <w:lsdException w:name="HTML Typewriter" w:semiHidden="1" w:unhideWhenUsed="1"/>
     <w:lsdException w:name="HTML Variable" w:semiHidden="1" w:unhideWhenUsed="1"/>
+    <w:lsdException w:name="Normal Table" w:semiHidden="1" w:unhideWhenUsed="1"/>
     <w:lsdException w:name="annotation subject" w:semiHidden="1" w:unhideWhenUsed="1"/>
     <w:lsdException w:name="No List" w:semiHidden="1" w:unhideWhenUsed="1"/>
     <w:lsdException w:name="Outline List 1" w:semiHidden="1" w:unhideWhenUsed="1"/>
@@ -415,8 +1537,10 @@
     <w:lsdException w:name="Table Subtle 2" w:semiHidden="1" w:unhideWhenUsed="1"/>
     <w:lsdException w:name="Table Web 1" w:semiHidden="1" w:unhideWhenUsed="1"/>
     <w:lsdException w:name="Table Web 2" w:semiHidden="1" w:unhideWhenUsed="1"/>
+    <w:lsdException w:name="Table Web 3" w:semiHidden="1" w:unhideWhenUsed="1"/>
     <w:lsdException w:name="Balloon Text" w:semiHidden="1" w:unhideWhenUsed="1"/>
     <w:lsdException w:name="Table Grid" w:uiPriority="39"/>
+    <w:lsdException w:name="Table Theme" w:semiHidden="1" w:unhideWhenUsed="1"/>
     <w:lsdException w:name="Placeholder Text" w:semiHidden="1"/>
     <w:lsdException w:name="No Spacing" w:uiPriority="1" w:qFormat="1"/>
     <w:lsdException w:name="Light Shading" w:uiPriority="60"/>

</xml_diff>